<commit_message>
done with idz EMS filter
</commit_message>
<xml_diff>
--- a/2_sem/EMS/filter/9492_Viktorov.docx
+++ b/2_sem/EMS/filter/9492_Viktorov.docx
@@ -1,6 +1,6 @@
 
 <file path=word/document.xml><?xml version="1.0" encoding="utf-8"?>
-<w:document xmlns:wpc="http://schemas.microsoft.com/office/word/2010/wordprocessingCanvas" xmlns:cx="http://schemas.microsoft.com/office/drawing/2014/chartex" xmlns:cx1="http://schemas.microsoft.com/office/drawing/2015/9/8/chartex" xmlns:cx2="http://schemas.microsoft.com/office/drawing/2015/10/21/chartex" xmlns:cx3="http://schemas.microsoft.com/office/drawing/2016/5/9/chartex" xmlns:cx4="http://schemas.microsoft.com/office/drawing/2016/5/10/chartex" xmlns:cx5="http://schemas.microsoft.com/office/drawing/2016/5/11/chartex" xmlns:cx6="http://schemas.microsoft.com/office/drawing/2016/5/12/chartex" xmlns:cx7="http://schemas.microsoft.com/office/drawing/2016/5/13/chartex" xmlns:cx8="http://schemas.microsoft.com/office/drawing/2016/5/14/chartex" xmlns:mc="http://schemas.openxmlformats.org/markup-compatibility/2006" xmlns:aink="http://schemas.microsoft.com/office/drawing/2016/ink" xmlns:am3d="http://schemas.microsoft.com/office/drawing/2017/model3d" xmlns:o="urn:schemas-microsoft-com:office:office" xmlns:r="http://schemas.openxmlformats.org/officeDocument/2006/relationships" xmlns:m="http://schemas.openxmlformats.org/officeDocument/2006/math" xmlns:v="urn:schemas-microsoft-com:vml" xmlns:wp14="http://schemas.microsoft.com/office/word/2010/wordprocessingDrawing" xmlns:wp="http://schemas.openxmlformats.org/drawingml/2006/wordprocessingDrawing" xmlns:w10="urn:schemas-microsoft-com:office:word" xmlns:w="http://schemas.openxmlformats.org/wordprocessingml/2006/main" xmlns:w14="http://schemas.microsoft.com/office/word/2010/wordml" xmlns:w15="http://schemas.microsoft.com/office/word/2012/wordml" xmlns:w16cid="http://schemas.microsoft.com/office/word/2016/wordml/cid" xmlns:w16se="http://schemas.microsoft.com/office/word/2015/wordml/symex" xmlns:wpg="http://schemas.microsoft.com/office/word/2010/wordprocessingGroup" xmlns:wpi="http://schemas.microsoft.com/office/word/2010/wordprocessingInk" xmlns:wne="http://schemas.microsoft.com/office/word/2006/wordml" xmlns:wps="http://schemas.microsoft.com/office/word/2010/wordprocessingShape" mc:Ignorable="w14 w15 w16se w16cid wp14">
+<w:document xmlns:wpc="http://schemas.microsoft.com/office/word/2010/wordprocessingCanvas" xmlns:cx="http://schemas.microsoft.com/office/drawing/2014/chartex" xmlns:mc="http://schemas.openxmlformats.org/markup-compatibility/2006" xmlns:o="urn:schemas-microsoft-com:office:office" xmlns:r="http://schemas.openxmlformats.org/officeDocument/2006/relationships" xmlns:m="http://schemas.openxmlformats.org/officeDocument/2006/math" xmlns:v="urn:schemas-microsoft-com:vml" xmlns:wp14="http://schemas.microsoft.com/office/word/2010/wordprocessingDrawing" xmlns:wp="http://schemas.openxmlformats.org/drawingml/2006/wordprocessingDrawing" xmlns:w10="urn:schemas-microsoft-com:office:word" xmlns:w="http://schemas.openxmlformats.org/wordprocessingml/2006/main" xmlns:w14="http://schemas.microsoft.com/office/word/2010/wordml" xmlns:w15="http://schemas.microsoft.com/office/word/2012/wordml" xmlns:w16se="http://schemas.microsoft.com/office/word/2015/wordml/symex" xmlns:wpg="http://schemas.microsoft.com/office/word/2010/wordprocessingGroup" xmlns:wpi="http://schemas.microsoft.com/office/word/2010/wordprocessingInk" xmlns:wne="http://schemas.microsoft.com/office/word/2006/wordml" xmlns:wps="http://schemas.microsoft.com/office/word/2010/wordprocessingShape" mc:Ignorable="w14 w15 w16se wp14">
   <w:body>
     <w:p>
       <w:pPr>
@@ -560,6 +560,7 @@
       <w:r>
         <w:rPr>
           <w:b/>
+          <w:noProof/>
         </w:rPr>
         <w:drawing>
           <wp:inline distT="0" distB="0" distL="0" distR="0" wp14:anchorId="2F388A17" wp14:editId="3D443286">
@@ -611,14 +612,27 @@
       <w:r>
         <w:t xml:space="preserve"> </w:t>
       </w:r>
-      <w:fldSimple w:instr=" SEQ Figure \* ARABIC ">
-        <w:r>
-          <w:rPr>
-            <w:noProof/>
-          </w:rPr>
-          <w:t>1</w:t>
-        </w:r>
-      </w:fldSimple>
+      <w:r>
+        <w:fldChar w:fldCharType="begin"/>
+      </w:r>
+      <w:r>
+        <w:instrText xml:space="preserve"> SEQ Figure \* ARABIC </w:instrText>
+      </w:r>
+      <w:r>
+        <w:fldChar w:fldCharType="separate"/>
+      </w:r>
+      <w:r>
+        <w:rPr>
+          <w:noProof/>
+        </w:rPr>
+        <w:t>1</w:t>
+      </w:r>
+      <w:r>
+        <w:rPr>
+          <w:noProof/>
+        </w:rPr>
+        <w:fldChar w:fldCharType="end"/>
+      </w:r>
       <w:r>
         <w:t xml:space="preserve"> - Модель ВЧ генератора</w:t>
       </w:r>
@@ -694,14 +708,27 @@
       <w:r>
         <w:t xml:space="preserve"> </w:t>
       </w:r>
-      <w:fldSimple w:instr=" SEQ Figure \* ARABIC ">
-        <w:r>
-          <w:rPr>
-            <w:noProof/>
-          </w:rPr>
-          <w:t>2</w:t>
-        </w:r>
-      </w:fldSimple>
+      <w:r>
+        <w:fldChar w:fldCharType="begin"/>
+      </w:r>
+      <w:r>
+        <w:instrText xml:space="preserve"> SEQ Figure \* ARABIC </w:instrText>
+      </w:r>
+      <w:r>
+        <w:fldChar w:fldCharType="separate"/>
+      </w:r>
+      <w:r>
+        <w:rPr>
+          <w:noProof/>
+        </w:rPr>
+        <w:t>2</w:t>
+      </w:r>
+      <w:r>
+        <w:rPr>
+          <w:noProof/>
+        </w:rPr>
+        <w:fldChar w:fldCharType="end"/>
+      </w:r>
       <w:r>
         <w:t xml:space="preserve"> - Диаграмма величины гармоник питающего напряжения</w:t>
       </w:r>
@@ -772,18 +799,84 @@
       <w:r>
         <w:t xml:space="preserve"> </w:t>
       </w:r>
-      <w:fldSimple w:instr=" SEQ Figure \* ARABIC ">
-        <w:r>
-          <w:rPr>
-            <w:noProof/>
-          </w:rPr>
-          <w:t>3</w:t>
-        </w:r>
-      </w:fldSimple>
+      <w:r>
+        <w:fldChar w:fldCharType="begin"/>
+      </w:r>
+      <w:r>
+        <w:instrText xml:space="preserve"> SEQ Figure \* ARABIC </w:instrText>
+      </w:r>
+      <w:r>
+        <w:fldChar w:fldCharType="separate"/>
+      </w:r>
+      <w:r>
+        <w:rPr>
+          <w:noProof/>
+        </w:rPr>
+        <w:t>3</w:t>
+      </w:r>
+      <w:r>
+        <w:rPr>
+          <w:noProof/>
+        </w:rPr>
+        <w:fldChar w:fldCharType="end"/>
+      </w:r>
       <w:r>
         <w:t xml:space="preserve"> - Осциллограммы напряжения и тока</w:t>
       </w:r>
     </w:p>
+    <w:p>
+      <w:r>
+        <w:tab/>
+        <w:t xml:space="preserve">Из рисунка 3 видно, что форма питающего напряжения визуально отлична от синусоидальной, что подтверждается диаграммой на рисунке 2. Величина </w:t>
+      </w:r>
+      <w:r>
+        <w:rPr>
+          <w:lang w:val="en-US"/>
+        </w:rPr>
+        <w:t>THD</w:t>
+      </w:r>
+      <w:r>
+        <w:t xml:space="preserve"> составляет почти 4%, а величина наибольшей не основной гармоники (частота 250 Гц) около 3.7% от величины основной. Так же </w:t>
+      </w:r>
+      <w:r>
+        <w:t>присутствует</w:t>
+      </w:r>
+      <w:r>
+        <w:t xml:space="preserve"> ряд и более высокочастотных гармоник, что может вносить значительные </w:t>
+      </w:r>
+      <w:r>
+        <w:t xml:space="preserve">гармонические искажения в питающем напряжении трехфазной сети, это в свою очередь может оказывать отрицательное влияние на другие устройства, включенные в ту же сеть. </w:t>
+      </w:r>
+    </w:p>
+    <w:p>
+      <w:r>
+        <w:tab/>
+        <w:t>Для уменьшения влияния высокочастотных гармонических искажений в питающей сети можно применить фильтрацию. В данном случае предложено использовать фильтрующий дроссель в звене постоянного тока, что поможет увеличить индуктивность звена постоянного тока и сгладить высокочастотные скачки тока.</w:t>
+      </w:r>
+    </w:p>
+    <w:p>
+      <w:r>
+        <w:tab/>
+        <w:t>На рисунках 4 и 5 представлены результаты моделирования ВЧ генератора с включенным в звено постоянного тока фильтром</w:t>
+      </w:r>
+      <w:r>
+        <w:t xml:space="preserve"> в виде дросселей индуктивность в 1 </w:t>
+      </w:r>
+      <w:proofErr w:type="spellStart"/>
+      <w:r>
+        <w:t>мГн</w:t>
+      </w:r>
+      <w:proofErr w:type="spellEnd"/>
+      <w:r>
+        <w:t xml:space="preserve"> каждый</w:t>
+      </w:r>
+      <w:r>
+        <w:t xml:space="preserve">. </w:t>
+      </w:r>
+      <w:r>
+        <w:t>Способ подключения фильтра отражен на рисунке 6.</w:t>
+      </w:r>
+    </w:p>
     <w:p/>
     <w:p>
       <w:pPr>
@@ -794,6 +887,7 @@
         <w:rPr>
           <w:noProof/>
         </w:rPr>
+        <w:lastRenderedPageBreak/>
         <w:drawing>
           <wp:inline distT="0" distB="0" distL="0" distR="0">
             <wp:extent cx="5941060" cy="3339465"/>
@@ -850,14 +944,27 @@
       <w:r>
         <w:t xml:space="preserve"> </w:t>
       </w:r>
-      <w:fldSimple w:instr=" SEQ Figure \* ARABIC ">
-        <w:r>
-          <w:rPr>
-            <w:noProof/>
-          </w:rPr>
-          <w:t>4</w:t>
-        </w:r>
-      </w:fldSimple>
+      <w:r>
+        <w:fldChar w:fldCharType="begin"/>
+      </w:r>
+      <w:r>
+        <w:instrText xml:space="preserve"> SEQ Figure \* ARABIC </w:instrText>
+      </w:r>
+      <w:r>
+        <w:fldChar w:fldCharType="separate"/>
+      </w:r>
+      <w:r>
+        <w:rPr>
+          <w:noProof/>
+        </w:rPr>
+        <w:t>4</w:t>
+      </w:r>
+      <w:r>
+        <w:rPr>
+          <w:noProof/>
+        </w:rPr>
+        <w:fldChar w:fldCharType="end"/>
+      </w:r>
       <w:r>
         <w:t xml:space="preserve"> - Диаграмма величины гармоник питающего напряжения</w:t>
       </w:r>
@@ -870,7 +977,6 @@
         <w:rPr>
           <w:noProof/>
         </w:rPr>
-        <w:lastRenderedPageBreak/>
         <w:drawing>
           <wp:inline distT="0" distB="0" distL="0" distR="0">
             <wp:extent cx="5941060" cy="2730500"/>
@@ -927,14 +1033,27 @@
       <w:r>
         <w:t xml:space="preserve"> </w:t>
       </w:r>
-      <w:fldSimple w:instr=" SEQ Figure \* ARABIC ">
-        <w:r>
-          <w:rPr>
-            <w:noProof/>
-          </w:rPr>
-          <w:t>5</w:t>
-        </w:r>
-      </w:fldSimple>
+      <w:r>
+        <w:fldChar w:fldCharType="begin"/>
+      </w:r>
+      <w:r>
+        <w:instrText xml:space="preserve"> SEQ Figure \* ARABIC </w:instrText>
+      </w:r>
+      <w:r>
+        <w:fldChar w:fldCharType="separate"/>
+      </w:r>
+      <w:r>
+        <w:rPr>
+          <w:noProof/>
+        </w:rPr>
+        <w:t>5</w:t>
+      </w:r>
+      <w:r>
+        <w:rPr>
+          <w:noProof/>
+        </w:rPr>
+        <w:fldChar w:fldCharType="end"/>
+      </w:r>
       <w:r>
         <w:t xml:space="preserve"> </w:t>
       </w:r>
@@ -944,11 +1063,66 @@
     </w:p>
     <w:p>
       <w:pPr>
-        <w:jc w:val="center"/>
-        <w:rPr>
-          <w:b/>
-        </w:rPr>
-      </w:pPr>
+        <w:ind w:firstLine="708"/>
+      </w:pPr>
+      <w:r>
+        <w:t>Можно видеть, что</w:t>
+      </w:r>
+      <w:r>
+        <w:t xml:space="preserve"> включение фильтра в звено постоянного тока позволило снизить величину </w:t>
+      </w:r>
+      <w:r>
+        <w:rPr>
+          <w:lang w:val="en-US"/>
+        </w:rPr>
+        <w:t>THD</w:t>
+      </w:r>
+      <w:r>
+        <w:t xml:space="preserve"> </w:t>
+      </w:r>
+      <w:r>
+        <w:t>до 1.3%, а величину наибольшей не основной гармоники до 1% от величины основной</w:t>
+      </w:r>
+      <w:r>
+        <w:t xml:space="preserve">, что в свою очередь положительно сказалось на форме питающего напряжения – визуально оно мало отличается от синусоидального. Однако включение фильтра, как и было </w:t>
+      </w:r>
+      <w:r>
+        <w:lastRenderedPageBreak/>
+        <w:t>указано ранее, увеличило индуктивность звена постоянного тока, что в свою очередь повлекло за собой увеличение величины импульсов напряжения, возникающих при коммутации (</w:t>
+      </w:r>
+      <w:r>
+        <w:rPr>
+          <w:position w:val="-28"/>
+        </w:rPr>
+        <w:object w:dxaOrig="560" w:dyaOrig="720">
+          <v:shapetype id="_x0000_t75" coordsize="21600,21600" o:spt="75" o:preferrelative="t" path="m@4@5l@4@11@9@11@9@5xe" filled="f" stroked="f">
+            <v:stroke joinstyle="miter"/>
+            <v:formulas>
+              <v:f eqn="if lineDrawn pixelLineWidth 0"/>
+              <v:f eqn="sum @0 1 0"/>
+              <v:f eqn="sum 0 0 @1"/>
+              <v:f eqn="prod @2 1 2"/>
+              <v:f eqn="prod @3 21600 pixelWidth"/>
+              <v:f eqn="prod @3 21600 pixelHeight"/>
+              <v:f eqn="sum @0 0 1"/>
+              <v:f eqn="prod @6 1 2"/>
+              <v:f eqn="prod @7 21600 pixelWidth"/>
+              <v:f eqn="sum @8 21600 0"/>
+              <v:f eqn="prod @7 21600 pixelHeight"/>
+              <v:f eqn="sum @10 21600 0"/>
+            </v:formulas>
+            <v:path o:extrusionok="f" gradientshapeok="t" o:connecttype="rect"/>
+            <o:lock v:ext="edit" aspectratio="t"/>
+          </v:shapetype>
+          <v:shape id="_x0000_i1027" type="#_x0000_t75" style="width:27.75pt;height:36pt" o:ole="">
+            <v:imagedata r:id="rId12" o:title=""/>
+          </v:shape>
+          <o:OLEObject Type="Embed" ProgID="Equation.DSMT4" ShapeID="_x0000_i1027" DrawAspect="Content" ObjectID="_1776675941" r:id="rId13"/>
+        </w:object>
+      </w:r>
+      <w:r>
+        <w:t>).</w:t>
+      </w:r>
     </w:p>
     <w:p>
       <w:pPr>
@@ -958,6 +1132,7 @@
       <w:r>
         <w:rPr>
           <w:b/>
+          <w:noProof/>
         </w:rPr>
         <w:drawing>
           <wp:inline distT="0" distB="0" distL="0" distR="0" wp14:anchorId="6E6A142C" wp14:editId="464E9942">
@@ -975,7 +1150,7 @@
                     <pic:cNvPicPr/>
                   </pic:nvPicPr>
                   <pic:blipFill>
-                    <a:blip r:embed="rId12"/>
+                    <a:blip r:embed="rId14"/>
                     <a:stretch>
                       <a:fillRect/>
                     </a:stretch>
@@ -1000,9 +1175,6 @@
       <w:pPr>
         <w:pStyle w:val="af1"/>
         <w:jc w:val="center"/>
-        <w:rPr>
-          <w:b/>
-        </w:rPr>
       </w:pPr>
       <w:proofErr w:type="spellStart"/>
       <w:r>
@@ -1012,22 +1184,150 @@
       <w:r>
         <w:t xml:space="preserve"> </w:t>
       </w:r>
-      <w:fldSimple w:instr=" SEQ Figure \* ARABIC ">
-        <w:r>
-          <w:rPr>
-            <w:noProof/>
-          </w:rPr>
-          <w:t>6</w:t>
-        </w:r>
-      </w:fldSimple>
+      <w:r>
+        <w:fldChar w:fldCharType="begin"/>
+      </w:r>
+      <w:r>
+        <w:instrText xml:space="preserve"> SEQ Figure \* ARABIC </w:instrText>
+      </w:r>
+      <w:r>
+        <w:fldChar w:fldCharType="separate"/>
+      </w:r>
+      <w:r>
+        <w:rPr>
+          <w:noProof/>
+        </w:rPr>
+        <w:t>6</w:t>
+      </w:r>
+      <w:r>
+        <w:rPr>
+          <w:noProof/>
+        </w:rPr>
+        <w:fldChar w:fldCharType="end"/>
+      </w:r>
       <w:r>
         <w:t xml:space="preserve"> - Модель ВЧ генератора с дросселем в ЗПТ</w:t>
+      </w:r>
+    </w:p>
+    <w:p/>
+    <w:p>
+      <w:pPr>
+        <w:jc w:val="center"/>
+        <w:rPr>
+          <w:b/>
+        </w:rPr>
+      </w:pPr>
+      <w:r>
+        <w:rPr>
+          <w:b/>
+        </w:rPr>
+        <w:t>Вывод</w:t>
+      </w:r>
+    </w:p>
+    <w:p>
+      <w:pPr>
+        <w:ind w:firstLine="708"/>
+      </w:pPr>
+      <w:r>
+        <w:t xml:space="preserve">В ходе выполнения данного индивидуального задания была построена численная модель высокочастотного </w:t>
+      </w:r>
+      <w:r>
+        <w:t>п</w:t>
+      </w:r>
+      <w:r>
+        <w:t>реобразователя, полу</w:t>
+      </w:r>
+      <w:r>
+        <w:t>чены зависимости токов и напряжений от времени, рас</w:t>
+      </w:r>
+      <w:r>
+        <w:rPr>
+          <w:lang w:val="en-US"/>
+        </w:rPr>
+        <w:t>c</w:t>
+      </w:r>
+      <w:r>
+        <w:t xml:space="preserve">читан показатель </w:t>
+      </w:r>
+      <w:r>
+        <w:rPr>
+          <w:lang w:val="en-US"/>
+        </w:rPr>
+        <w:t>THD</w:t>
+      </w:r>
+      <w:r>
+        <w:t xml:space="preserve"> и получены величины первых 40 гармоник питающего напряжения. Было выяснено, что в</w:t>
+      </w:r>
+      <w:r>
+        <w:t xml:space="preserve">еличина </w:t>
+      </w:r>
+      <w:r>
+        <w:rPr>
+          <w:lang w:val="en-US"/>
+        </w:rPr>
+        <w:t>THD</w:t>
+      </w:r>
+      <w:r>
+        <w:t xml:space="preserve"> составляет почти 4%, а величина наибольшей не основной гармоники (</w:t>
+      </w:r>
+      <w:r>
+        <w:t xml:space="preserve">на </w:t>
+      </w:r>
+      <w:r>
+        <w:t>частот</w:t>
+      </w:r>
+      <w:r>
+        <w:t>е</w:t>
+      </w:r>
+      <w:r>
+        <w:t xml:space="preserve"> 250 Гц) около 3.7% от величины основной. Так же присутствует ряд и более высокочастотных гармоник</w:t>
+      </w:r>
+      <w:r>
+        <w:t>.</w:t>
+      </w:r>
+    </w:p>
+    <w:p>
+      <w:pPr>
+        <w:ind w:firstLine="708"/>
+      </w:pPr>
+      <w:r>
+        <w:t xml:space="preserve">Был подобран фильтр в виде дросселя в звене постоянного тока, что позволило улучшить качество функционирования преобразователя до следующих показателей: </w:t>
+      </w:r>
+      <w:r>
+        <w:rPr>
+          <w:lang w:val="en-US"/>
+        </w:rPr>
+        <w:t>THD</w:t>
+      </w:r>
+      <w:r>
+        <w:t xml:space="preserve"> </w:t>
+      </w:r>
+      <w:r>
+        <w:t>=</w:t>
+      </w:r>
+      <w:r>
+        <w:t xml:space="preserve"> 1.3%, величин</w:t>
+      </w:r>
+      <w:r>
+        <w:t>а</w:t>
+      </w:r>
+      <w:r>
+        <w:t xml:space="preserve"> наибольшей не основной гармоники </w:t>
+      </w:r>
+      <w:r>
+        <w:t>=</w:t>
+      </w:r>
+      <w:r>
+        <w:t xml:space="preserve"> 1% от величины основной</w:t>
+      </w:r>
+      <w:r>
+        <w:t>. Однако было замечено, что это значительно увеличило величину импульсов напряжения на стороне нагрузки.</w:t>
       </w:r>
       <w:bookmarkStart w:id="0" w:name="_GoBack"/>
       <w:bookmarkEnd w:id="0"/>
     </w:p>
     <w:sectPr>
-      <w:footerReference w:type="default" r:id="rId13"/>
+      <w:footerReference w:type="default" r:id="rId15"/>
       <w:pgSz w:w="11906" w:h="16838"/>
       <w:pgMar w:top="1134" w:right="849" w:bottom="1134" w:left="1701" w:header="708" w:footer="708" w:gutter="0"/>
       <w:cols w:space="720"/>
@@ -1038,7 +1338,7 @@
 </file>
 
 <file path=word/endnotes.xml><?xml version="1.0" encoding="utf-8"?>
-<w:endnotes xmlns:wpc="http://schemas.microsoft.com/office/word/2010/wordprocessingCanvas" xmlns:cx="http://schemas.microsoft.com/office/drawing/2014/chartex" xmlns:cx1="http://schemas.microsoft.com/office/drawing/2015/9/8/chartex" xmlns:cx2="http://schemas.microsoft.com/office/drawing/2015/10/21/chartex" xmlns:cx3="http://schemas.microsoft.com/office/drawing/2016/5/9/chartex" xmlns:cx4="http://schemas.microsoft.com/office/drawing/2016/5/10/chartex" xmlns:cx5="http://schemas.microsoft.com/office/drawing/2016/5/11/chartex" xmlns:cx6="http://schemas.microsoft.com/office/drawing/2016/5/12/chartex" xmlns:cx7="http://schemas.microsoft.com/office/drawing/2016/5/13/chartex" xmlns:cx8="http://schemas.microsoft.com/office/drawing/2016/5/14/chartex" xmlns:mc="http://schemas.openxmlformats.org/markup-compatibility/2006" xmlns:aink="http://schemas.microsoft.com/office/drawing/2016/ink" xmlns:am3d="http://schemas.microsoft.com/office/drawing/2017/model3d" xmlns:o="urn:schemas-microsoft-com:office:office" xmlns:r="http://schemas.openxmlformats.org/officeDocument/2006/relationships" xmlns:m="http://schemas.openxmlformats.org/officeDocument/2006/math" xmlns:v="urn:schemas-microsoft-com:vml" xmlns:wp14="http://schemas.microsoft.com/office/word/2010/wordprocessingDrawing" xmlns:wp="http://schemas.openxmlformats.org/drawingml/2006/wordprocessingDrawing" xmlns:w10="urn:schemas-microsoft-com:office:word" xmlns:w="http://schemas.openxmlformats.org/wordprocessingml/2006/main" xmlns:w14="http://schemas.microsoft.com/office/word/2010/wordml" xmlns:w15="http://schemas.microsoft.com/office/word/2012/wordml" xmlns:w16cid="http://schemas.microsoft.com/office/word/2016/wordml/cid" xmlns:w16se="http://schemas.microsoft.com/office/word/2015/wordml/symex" xmlns:wpg="http://schemas.microsoft.com/office/word/2010/wordprocessingGroup" xmlns:wpi="http://schemas.microsoft.com/office/word/2010/wordprocessingInk" xmlns:wne="http://schemas.microsoft.com/office/word/2006/wordml" xmlns:wps="http://schemas.microsoft.com/office/word/2010/wordprocessingShape" mc:Ignorable="w14 w15 w16se w16cid wp14">
+<w:endnotes xmlns:wpc="http://schemas.microsoft.com/office/word/2010/wordprocessingCanvas" xmlns:cx="http://schemas.microsoft.com/office/drawing/2014/chartex" xmlns:mc="http://schemas.openxmlformats.org/markup-compatibility/2006" xmlns:o="urn:schemas-microsoft-com:office:office" xmlns:r="http://schemas.openxmlformats.org/officeDocument/2006/relationships" xmlns:m="http://schemas.openxmlformats.org/officeDocument/2006/math" xmlns:v="urn:schemas-microsoft-com:vml" xmlns:wp14="http://schemas.microsoft.com/office/word/2010/wordprocessingDrawing" xmlns:wp="http://schemas.openxmlformats.org/drawingml/2006/wordprocessingDrawing" xmlns:w10="urn:schemas-microsoft-com:office:word" xmlns:w="http://schemas.openxmlformats.org/wordprocessingml/2006/main" xmlns:w14="http://schemas.microsoft.com/office/word/2010/wordml" xmlns:w15="http://schemas.microsoft.com/office/word/2012/wordml" xmlns:w16se="http://schemas.microsoft.com/office/word/2015/wordml/symex" xmlns:wpg="http://schemas.microsoft.com/office/word/2010/wordprocessingGroup" xmlns:wpi="http://schemas.microsoft.com/office/word/2010/wordprocessingInk" xmlns:wne="http://schemas.microsoft.com/office/word/2006/wordml" xmlns:wps="http://schemas.microsoft.com/office/word/2010/wordprocessingShape" mc:Ignorable="w14 w15 w16se wp14">
   <w:endnote w:type="separator" w:id="-1">
     <w:p>
       <w:r>
@@ -1059,7 +1359,7 @@
 </file>
 
 <file path=word/footer1.xml><?xml version="1.0" encoding="utf-8"?>
-<w:ftr xmlns:wpc="http://schemas.microsoft.com/office/word/2010/wordprocessingCanvas" xmlns:cx="http://schemas.microsoft.com/office/drawing/2014/chartex" xmlns:cx1="http://schemas.microsoft.com/office/drawing/2015/9/8/chartex" xmlns:cx2="http://schemas.microsoft.com/office/drawing/2015/10/21/chartex" xmlns:cx3="http://schemas.microsoft.com/office/drawing/2016/5/9/chartex" xmlns:cx4="http://schemas.microsoft.com/office/drawing/2016/5/10/chartex" xmlns:cx5="http://schemas.microsoft.com/office/drawing/2016/5/11/chartex" xmlns:cx6="http://schemas.microsoft.com/office/drawing/2016/5/12/chartex" xmlns:cx7="http://schemas.microsoft.com/office/drawing/2016/5/13/chartex" xmlns:cx8="http://schemas.microsoft.com/office/drawing/2016/5/14/chartex" xmlns:mc="http://schemas.openxmlformats.org/markup-compatibility/2006" xmlns:aink="http://schemas.microsoft.com/office/drawing/2016/ink" xmlns:am3d="http://schemas.microsoft.com/office/drawing/2017/model3d" xmlns:o="urn:schemas-microsoft-com:office:office" xmlns:r="http://schemas.openxmlformats.org/officeDocument/2006/relationships" xmlns:m="http://schemas.openxmlformats.org/officeDocument/2006/math" xmlns:v="urn:schemas-microsoft-com:vml" xmlns:wp14="http://schemas.microsoft.com/office/word/2010/wordprocessingDrawing" xmlns:wp="http://schemas.openxmlformats.org/drawingml/2006/wordprocessingDrawing" xmlns:w10="urn:schemas-microsoft-com:office:word" xmlns:w="http://schemas.openxmlformats.org/wordprocessingml/2006/main" xmlns:w14="http://schemas.microsoft.com/office/word/2010/wordml" xmlns:w15="http://schemas.microsoft.com/office/word/2012/wordml" xmlns:w16cid="http://schemas.microsoft.com/office/word/2016/wordml/cid" xmlns:w16se="http://schemas.microsoft.com/office/word/2015/wordml/symex" xmlns:wpg="http://schemas.microsoft.com/office/word/2010/wordprocessingGroup" xmlns:wpi="http://schemas.microsoft.com/office/word/2010/wordprocessingInk" xmlns:wne="http://schemas.microsoft.com/office/word/2006/wordml" xmlns:wps="http://schemas.microsoft.com/office/word/2010/wordprocessingShape" mc:Ignorable="w14 w15 w16se w16cid wp14">
+<w:ftr xmlns:wpc="http://schemas.microsoft.com/office/word/2010/wordprocessingCanvas" xmlns:cx="http://schemas.microsoft.com/office/drawing/2014/chartex" xmlns:mc="http://schemas.openxmlformats.org/markup-compatibility/2006" xmlns:o="urn:schemas-microsoft-com:office:office" xmlns:r="http://schemas.openxmlformats.org/officeDocument/2006/relationships" xmlns:m="http://schemas.openxmlformats.org/officeDocument/2006/math" xmlns:v="urn:schemas-microsoft-com:vml" xmlns:wp14="http://schemas.microsoft.com/office/word/2010/wordprocessingDrawing" xmlns:wp="http://schemas.openxmlformats.org/drawingml/2006/wordprocessingDrawing" xmlns:w10="urn:schemas-microsoft-com:office:word" xmlns:w="http://schemas.openxmlformats.org/wordprocessingml/2006/main" xmlns:w14="http://schemas.microsoft.com/office/word/2010/wordml" xmlns:w15="http://schemas.microsoft.com/office/word/2012/wordml" xmlns:w16se="http://schemas.microsoft.com/office/word/2015/wordml/symex" xmlns:wpg="http://schemas.microsoft.com/office/word/2010/wordprocessingGroup" xmlns:wpi="http://schemas.microsoft.com/office/word/2010/wordprocessingInk" xmlns:wne="http://schemas.microsoft.com/office/word/2006/wordml" xmlns:wps="http://schemas.microsoft.com/office/word/2010/wordprocessingShape" mc:Ignorable="w14 w15 w16se wp14">
   <w:p>
     <w:pPr>
       <w:framePr w:wrap="around" w:vAnchor="text" w:hAnchor="margin" w:xAlign="center" w:y="1"/>
@@ -1077,7 +1377,7 @@
       <w:rPr>
         <w:noProof/>
       </w:rPr>
-      <w:t>11</w:t>
+      <w:t>5</w:t>
     </w:r>
     <w:r>
       <w:fldChar w:fldCharType="end"/>
@@ -1099,7 +1399,7 @@
 </file>
 
 <file path=word/footnotes.xml><?xml version="1.0" encoding="utf-8"?>
-<w:footnotes xmlns:wpc="http://schemas.microsoft.com/office/word/2010/wordprocessingCanvas" xmlns:cx="http://schemas.microsoft.com/office/drawing/2014/chartex" xmlns:cx1="http://schemas.microsoft.com/office/drawing/2015/9/8/chartex" xmlns:cx2="http://schemas.microsoft.com/office/drawing/2015/10/21/chartex" xmlns:cx3="http://schemas.microsoft.com/office/drawing/2016/5/9/chartex" xmlns:cx4="http://schemas.microsoft.com/office/drawing/2016/5/10/chartex" xmlns:cx5="http://schemas.microsoft.com/office/drawing/2016/5/11/chartex" xmlns:cx6="http://schemas.microsoft.com/office/drawing/2016/5/12/chartex" xmlns:cx7="http://schemas.microsoft.com/office/drawing/2016/5/13/chartex" xmlns:cx8="http://schemas.microsoft.com/office/drawing/2016/5/14/chartex" xmlns:mc="http://schemas.openxmlformats.org/markup-compatibility/2006" xmlns:aink="http://schemas.microsoft.com/office/drawing/2016/ink" xmlns:am3d="http://schemas.microsoft.com/office/drawing/2017/model3d" xmlns:o="urn:schemas-microsoft-com:office:office" xmlns:r="http://schemas.openxmlformats.org/officeDocument/2006/relationships" xmlns:m="http://schemas.openxmlformats.org/officeDocument/2006/math" xmlns:v="urn:schemas-microsoft-com:vml" xmlns:wp14="http://schemas.microsoft.com/office/word/2010/wordprocessingDrawing" xmlns:wp="http://schemas.openxmlformats.org/drawingml/2006/wordprocessingDrawing" xmlns:w10="urn:schemas-microsoft-com:office:word" xmlns:w="http://schemas.openxmlformats.org/wordprocessingml/2006/main" xmlns:w14="http://schemas.microsoft.com/office/word/2010/wordml" xmlns:w15="http://schemas.microsoft.com/office/word/2012/wordml" xmlns:w16cid="http://schemas.microsoft.com/office/word/2016/wordml/cid" xmlns:w16se="http://schemas.microsoft.com/office/word/2015/wordml/symex" xmlns:wpg="http://schemas.microsoft.com/office/word/2010/wordprocessingGroup" xmlns:wpi="http://schemas.microsoft.com/office/word/2010/wordprocessingInk" xmlns:wne="http://schemas.microsoft.com/office/word/2006/wordml" xmlns:wps="http://schemas.microsoft.com/office/word/2010/wordprocessingShape" mc:Ignorable="w14 w15 w16se w16cid wp14">
+<w:footnotes xmlns:wpc="http://schemas.microsoft.com/office/word/2010/wordprocessingCanvas" xmlns:cx="http://schemas.microsoft.com/office/drawing/2014/chartex" xmlns:mc="http://schemas.openxmlformats.org/markup-compatibility/2006" xmlns:o="urn:schemas-microsoft-com:office:office" xmlns:r="http://schemas.openxmlformats.org/officeDocument/2006/relationships" xmlns:m="http://schemas.openxmlformats.org/officeDocument/2006/math" xmlns:v="urn:schemas-microsoft-com:vml" xmlns:wp14="http://schemas.microsoft.com/office/word/2010/wordprocessingDrawing" xmlns:wp="http://schemas.openxmlformats.org/drawingml/2006/wordprocessingDrawing" xmlns:w10="urn:schemas-microsoft-com:office:word" xmlns:w="http://schemas.openxmlformats.org/wordprocessingml/2006/main" xmlns:w14="http://schemas.microsoft.com/office/word/2010/wordml" xmlns:w15="http://schemas.microsoft.com/office/word/2012/wordml" xmlns:w16se="http://schemas.microsoft.com/office/word/2015/wordml/symex" xmlns:wpg="http://schemas.microsoft.com/office/word/2010/wordprocessingGroup" xmlns:wpi="http://schemas.microsoft.com/office/word/2010/wordprocessingInk" xmlns:wne="http://schemas.microsoft.com/office/word/2006/wordml" xmlns:wps="http://schemas.microsoft.com/office/word/2010/wordprocessingShape" mc:Ignorable="w14 w15 w16se wp14">
   <w:footnote w:type="separator" w:id="-1">
     <w:p>
       <w:r>
@@ -1120,7 +1420,7 @@
 </file>
 
 <file path=word/numbering.xml><?xml version="1.0" encoding="utf-8"?>
-<w:numbering xmlns:wpc="http://schemas.microsoft.com/office/word/2010/wordprocessingCanvas" xmlns:cx="http://schemas.microsoft.com/office/drawing/2014/chartex" xmlns:cx1="http://schemas.microsoft.com/office/drawing/2015/9/8/chartex" xmlns:cx2="http://schemas.microsoft.com/office/drawing/2015/10/21/chartex" xmlns:cx3="http://schemas.microsoft.com/office/drawing/2016/5/9/chartex" xmlns:cx4="http://schemas.microsoft.com/office/drawing/2016/5/10/chartex" xmlns:cx5="http://schemas.microsoft.com/office/drawing/2016/5/11/chartex" xmlns:cx6="http://schemas.microsoft.com/office/drawing/2016/5/12/chartex" xmlns:cx7="http://schemas.microsoft.com/office/drawing/2016/5/13/chartex" xmlns:cx8="http://schemas.microsoft.com/office/drawing/2016/5/14/chartex" xmlns:mc="http://schemas.openxmlformats.org/markup-compatibility/2006" xmlns:aink="http://schemas.microsoft.com/office/drawing/2016/ink" xmlns:am3d="http://schemas.microsoft.com/office/drawing/2017/model3d" xmlns:o="urn:schemas-microsoft-com:office:office" xmlns:r="http://schemas.openxmlformats.org/officeDocument/2006/relationships" xmlns:m="http://schemas.openxmlformats.org/officeDocument/2006/math" xmlns:v="urn:schemas-microsoft-com:vml" xmlns:wp14="http://schemas.microsoft.com/office/word/2010/wordprocessingDrawing" xmlns:wp="http://schemas.openxmlformats.org/drawingml/2006/wordprocessingDrawing" xmlns:w10="urn:schemas-microsoft-com:office:word" xmlns:w="http://schemas.openxmlformats.org/wordprocessingml/2006/main" xmlns:w14="http://schemas.microsoft.com/office/word/2010/wordml" xmlns:w15="http://schemas.microsoft.com/office/word/2012/wordml" xmlns:w16cid="http://schemas.microsoft.com/office/word/2016/wordml/cid" xmlns:w16se="http://schemas.microsoft.com/office/word/2015/wordml/symex" xmlns:wpg="http://schemas.microsoft.com/office/word/2010/wordprocessingGroup" xmlns:wpi="http://schemas.microsoft.com/office/word/2010/wordprocessingInk" xmlns:wne="http://schemas.microsoft.com/office/word/2006/wordml" xmlns:wps="http://schemas.microsoft.com/office/word/2010/wordprocessingShape" mc:Ignorable="w14 w15 w16se w16cid wp14">
+<w:numbering xmlns:wpc="http://schemas.microsoft.com/office/word/2010/wordprocessingCanvas" xmlns:cx="http://schemas.microsoft.com/office/drawing/2014/chartex" xmlns:mc="http://schemas.openxmlformats.org/markup-compatibility/2006" xmlns:o="urn:schemas-microsoft-com:office:office" xmlns:r="http://schemas.openxmlformats.org/officeDocument/2006/relationships" xmlns:m="http://schemas.openxmlformats.org/officeDocument/2006/math" xmlns:v="urn:schemas-microsoft-com:vml" xmlns:wp14="http://schemas.microsoft.com/office/word/2010/wordprocessingDrawing" xmlns:wp="http://schemas.openxmlformats.org/drawingml/2006/wordprocessingDrawing" xmlns:w10="urn:schemas-microsoft-com:office:word" xmlns:w="http://schemas.openxmlformats.org/wordprocessingml/2006/main" xmlns:w14="http://schemas.microsoft.com/office/word/2010/wordml" xmlns:w15="http://schemas.microsoft.com/office/word/2012/wordml" xmlns:w16se="http://schemas.microsoft.com/office/word/2015/wordml/symex" xmlns:wpg="http://schemas.microsoft.com/office/word/2010/wordprocessingGroup" xmlns:wpi="http://schemas.microsoft.com/office/word/2010/wordprocessingInk" xmlns:wne="http://schemas.microsoft.com/office/word/2006/wordml" xmlns:wps="http://schemas.microsoft.com/office/word/2010/wordprocessingShape" mc:Ignorable="w14 w15 w16se wp14">
   <w:abstractNum w:abstractNumId="0" w15:restartNumberingAfterBreak="0">
     <w:nsid w:val="2FD24AC7"/>
     <w:multiLevelType w:val="multilevel"/>
@@ -1306,7 +1606,7 @@
 </file>
 
 <file path=word/styles.xml><?xml version="1.0" encoding="utf-8"?>
-<w:styles xmlns:mc="http://schemas.openxmlformats.org/markup-compatibility/2006" xmlns:r="http://schemas.openxmlformats.org/officeDocument/2006/relationships" xmlns:w="http://schemas.openxmlformats.org/wordprocessingml/2006/main" xmlns:w14="http://schemas.microsoft.com/office/word/2010/wordml" xmlns:w15="http://schemas.microsoft.com/office/word/2012/wordml" xmlns:w16cid="http://schemas.microsoft.com/office/word/2016/wordml/cid" xmlns:w16se="http://schemas.microsoft.com/office/word/2015/wordml/symex" mc:Ignorable="w14 w15 w16se w16cid">
+<w:styles xmlns:mc="http://schemas.openxmlformats.org/markup-compatibility/2006" xmlns:r="http://schemas.openxmlformats.org/officeDocument/2006/relationships" xmlns:w="http://schemas.openxmlformats.org/wordprocessingml/2006/main" xmlns:w14="http://schemas.microsoft.com/office/word/2010/wordml" xmlns:w15="http://schemas.microsoft.com/office/word/2012/wordml" xmlns:w16se="http://schemas.microsoft.com/office/word/2015/wordml/symex" mc:Ignorable="w14 w15 w16se">
   <w:docDefaults>
     <w:rPrDefault>
       <w:rPr>
@@ -1322,7 +1622,7 @@
       </w:pPr>
     </w:pPrDefault>
   </w:docDefaults>
-  <w:latentStyles w:defLockedState="0" w:defUIPriority="99" w:defSemiHidden="0" w:defUnhideWhenUsed="0" w:defQFormat="0" w:count="375">
+  <w:latentStyles w:defLockedState="0" w:defUIPriority="99" w:defSemiHidden="0" w:defUnhideWhenUsed="0" w:defQFormat="0" w:count="371">
     <w:lsdException w:name="Normal" w:uiPriority="0" w:qFormat="1"/>
     <w:lsdException w:name="heading 1" w:uiPriority="9" w:qFormat="1"/>
     <w:lsdException w:name="heading 2" w:uiPriority="9" w:qFormat="1"/>
@@ -1693,10 +1993,6 @@
     <w:lsdException w:name="List Table 5 Dark Accent 6" w:uiPriority="50"/>
     <w:lsdException w:name="List Table 6 Colorful Accent 6" w:uiPriority="51"/>
     <w:lsdException w:name="List Table 7 Colorful Accent 6" w:uiPriority="52"/>
-    <w:lsdException w:name="Mention" w:semiHidden="1" w:unhideWhenUsed="1"/>
-    <w:lsdException w:name="Smart Hyperlink" w:semiHidden="1" w:unhideWhenUsed="1"/>
-    <w:lsdException w:name="Hashtag" w:semiHidden="1" w:unhideWhenUsed="1"/>
-    <w:lsdException w:name="Unresolved Mention" w:semiHidden="1" w:unhideWhenUsed="1"/>
   </w:latentStyles>
   <w:style w:type="paragraph" w:default="1" w:styleId="a">
     <w:name w:val="Normal"/>
@@ -1798,7 +2094,6 @@
   <w:style w:type="character" w:default="1" w:styleId="a0">
     <w:name w:val="Default Paragraph Font"/>
     <w:uiPriority w:val="1"/>
-    <w:semiHidden/>
     <w:unhideWhenUsed/>
   </w:style>
   <w:style w:type="table" w:default="1" w:styleId="a1">

</xml_diff>